<commit_message>
Added tests, design doc could use one more look over
</commit_message>
<xml_diff>
--- a/Testing.docx
+++ b/Testing.docx
@@ -17,10 +17,10 @@
           <w:u w:val="single"/>
         </w:rPr>
       </w:pPr>
-      <w:bookmarkStart w:id="0" w:name="OLE_LINK1"/>
-      <w:bookmarkStart w:id="1" w:name="OLE_LINK2"/>
-      <w:bookmarkStart w:id="2" w:name="OLE_LINK7"/>
-      <w:bookmarkStart w:id="3" w:name="OLE_LINK8"/>
+      <w:bookmarkStart w:id="0" w:name="OLE_LINK7"/>
+      <w:bookmarkStart w:id="1" w:name="OLE_LINK8"/>
+      <w:bookmarkStart w:id="2" w:name="OLE_LINK1"/>
+      <w:bookmarkStart w:id="3" w:name="OLE_LINK2"/>
       <w:r>
         <w:rPr>
           <w:u w:val="single"/>
@@ -124,8 +124,42 @@
         </w:rPr>
       </w:pPr>
     </w:p>
-    <w:p/>
-    <w:p/>
+    <w:p>
+      <w:pPr>
+        <w:rPr>
+          <w:b/>
+          <w:bCs/>
+          <w:u w:val="single"/>
+        </w:rPr>
+      </w:pPr>
+      <w:r>
+        <w:rPr>
+          <w:b/>
+          <w:bCs/>
+          <w:u w:val="single"/>
+        </w:rPr>
+        <w:t>Test Format</w:t>
+      </w:r>
+    </w:p>
+    <w:p>
+      <w:r>
+        <w:t xml:space="preserve">Each of the testers started with the app open on the upcoming birthdays page. They were asked to complete a </w:t>
+      </w:r>
+      <w:proofErr w:type="gramStart"/>
+      <w:r>
+        <w:t>test, and</w:t>
+      </w:r>
+      <w:proofErr w:type="gramEnd"/>
+      <w:r>
+        <w:t xml:space="preserve"> note down their thoughts on the </w:t>
+      </w:r>
+      <w:r>
+        <w:t xml:space="preserve">app from their experience of completing a </w:t>
+      </w:r>
+      <w:r>
+        <w:t xml:space="preserve">test case. </w:t>
+      </w:r>
+    </w:p>
     <w:p>
       <w:pPr>
         <w:pStyle w:val="Heading1"/>
@@ -239,8 +273,8 @@
         </w:rPr>
         <w:t xml:space="preserve">Test 1 </w:t>
       </w:r>
-      <w:bookmarkEnd w:id="2"/>
-      <w:bookmarkEnd w:id="3"/>
+      <w:bookmarkEnd w:id="0"/>
+      <w:bookmarkEnd w:id="1"/>
       <w:r>
         <w:rPr>
           <w:sz w:val="40"/>
@@ -317,14 +351,46 @@
           <w:b/>
           <w:bCs/>
         </w:rPr>
-        <w:t xml:space="preserve">. The add button could be placed at the bottom of the page rather than the top in regards to usability. </w:t>
-      </w:r>
-      <w:r>
-        <w:rPr>
-          <w:b/>
-          <w:bCs/>
-        </w:rPr>
-        <w:t xml:space="preserve">Other than that, the process was straightforward and I had no issues adding a new friend. </w:t>
+        <w:t xml:space="preserve">. The add button could be placed at the bottom of the page rather than the top </w:t>
+      </w:r>
+      <w:proofErr w:type="gramStart"/>
+      <w:r>
+        <w:rPr>
+          <w:b/>
+          <w:bCs/>
+        </w:rPr>
+        <w:t>in regards to</w:t>
+      </w:r>
+      <w:proofErr w:type="gramEnd"/>
+      <w:r>
+        <w:rPr>
+          <w:b/>
+          <w:bCs/>
+        </w:rPr>
+        <w:t xml:space="preserve"> usability. </w:t>
+      </w:r>
+      <w:r>
+        <w:rPr>
+          <w:b/>
+          <w:bCs/>
+        </w:rPr>
+        <w:t xml:space="preserve">Other than that, the process was </w:t>
+      </w:r>
+      <w:proofErr w:type="gramStart"/>
+      <w:r>
+        <w:rPr>
+          <w:b/>
+          <w:bCs/>
+        </w:rPr>
+        <w:t>straightforward</w:t>
+      </w:r>
+      <w:proofErr w:type="gramEnd"/>
+      <w:r>
+        <w:rPr>
+          <w:b/>
+          <w:bCs/>
+        </w:rPr>
+        <w:t xml:space="preserve"> and I had no issues adding a new friend. </w:t>
       </w:r>
     </w:p>
     <w:p>
@@ -447,7 +513,25 @@
           <w:b/>
           <w:bCs/>
         </w:rPr>
-        <w:t>. This leave too much whitespace on the bottom half of the form. This paired with inconsistent text colours and sizes makes the form an eyesore.</w:t>
+        <w:t xml:space="preserve">. This leave too much whitespace on the bottom half of the form. This paired with inconsistent text </w:t>
+      </w:r>
+      <w:proofErr w:type="spellStart"/>
+      <w:proofErr w:type="gramStart"/>
+      <w:r>
+        <w:rPr>
+          <w:b/>
+          <w:bCs/>
+        </w:rPr>
+        <w:t>colours</w:t>
+      </w:r>
+      <w:proofErr w:type="spellEnd"/>
+      <w:proofErr w:type="gramEnd"/>
+      <w:r>
+        <w:rPr>
+          <w:b/>
+          <w:bCs/>
+        </w:rPr>
+        <w:t xml:space="preserve"> and sizes makes the form an eyesore.</w:t>
       </w:r>
     </w:p>
     <w:p>
@@ -695,13 +779,7 @@
           <w:u w:val="single"/>
         </w:rPr>
         <w:lastRenderedPageBreak/>
-        <w:t xml:space="preserve">Test </w:t>
-      </w:r>
-      <w:r>
-        <w:rPr>
-          <w:u w:val="single"/>
-        </w:rPr>
-        <w:t xml:space="preserve">2 - Edit </w:t>
+        <w:t xml:space="preserve">Test 2 - Edit </w:t>
       </w:r>
       <w:r>
         <w:rPr>
@@ -977,7 +1055,27 @@
           <w:sz w:val="28"/>
           <w:szCs w:val="28"/>
         </w:rPr>
-        <w:t>After tapping on the edit button and realizing it didn’t let me edit the user, I ended up tapping on the friend itself and I was brought to a screen that looks similar to the add a friend screen. My comments in test 1 can be carried over to here as the forms follow a similar format.</w:t>
+        <w:t xml:space="preserve">After tapping on the edit button and realizing it didn’t let me edit the user, I ended up tapping on the friend itself and I was brought to a screen that looks </w:t>
+      </w:r>
+      <w:proofErr w:type="gramStart"/>
+      <w:r>
+        <w:rPr>
+          <w:b/>
+          <w:bCs/>
+          <w:sz w:val="28"/>
+          <w:szCs w:val="28"/>
+        </w:rPr>
+        <w:t>similar to</w:t>
+      </w:r>
+      <w:proofErr w:type="gramEnd"/>
+      <w:r>
+        <w:rPr>
+          <w:b/>
+          <w:bCs/>
+          <w:sz w:val="28"/>
+          <w:szCs w:val="28"/>
+        </w:rPr>
+        <w:t xml:space="preserve"> the add a friend screen. My comments in test 1 can be carried over to here as the forms follow a similar format.</w:t>
       </w:r>
     </w:p>
     <w:p>
@@ -1124,7 +1222,27 @@
           <w:sz w:val="28"/>
           <w:szCs w:val="28"/>
         </w:rPr>
-        <w:t>I think that the other calendar was easier to use and it should be consistent throughout the app.</w:t>
+        <w:t xml:space="preserve">I think that the other calendar was easier to </w:t>
+      </w:r>
+      <w:proofErr w:type="gramStart"/>
+      <w:r>
+        <w:rPr>
+          <w:b/>
+          <w:bCs/>
+          <w:sz w:val="28"/>
+          <w:szCs w:val="28"/>
+        </w:rPr>
+        <w:t>use</w:t>
+      </w:r>
+      <w:proofErr w:type="gramEnd"/>
+      <w:r>
+        <w:rPr>
+          <w:b/>
+          <w:bCs/>
+          <w:sz w:val="28"/>
+          <w:szCs w:val="28"/>
+        </w:rPr>
+        <w:t xml:space="preserve"> and it should be consistent throughout the app.</w:t>
       </w:r>
     </w:p>
     <w:p/>
@@ -1154,13 +1272,7 @@
           <w:u w:val="single"/>
         </w:rPr>
         <w:lastRenderedPageBreak/>
-        <w:t xml:space="preserve">Test </w:t>
-      </w:r>
-      <w:r>
-        <w:rPr>
-          <w:u w:val="single"/>
-        </w:rPr>
-        <w:t xml:space="preserve">3 - Delete </w:t>
+        <w:t xml:space="preserve">Test 3 - Delete </w:t>
       </w:r>
       <w:r>
         <w:rPr>
@@ -1463,7 +1575,27 @@
           <w:sz w:val="28"/>
           <w:szCs w:val="28"/>
         </w:rPr>
-        <w:t xml:space="preserve"> an item in the list I ended up navigating to the calendar view by accident. I wasn’t previously aware of this navigation method but it really gets in the way of deleting a user.</w:t>
+        <w:t xml:space="preserve"> an item in the list I ended up navigating to the calendar view by accident. I wasn’t previously aware of this navigation </w:t>
+      </w:r>
+      <w:proofErr w:type="gramStart"/>
+      <w:r>
+        <w:rPr>
+          <w:b/>
+          <w:bCs/>
+          <w:sz w:val="28"/>
+          <w:szCs w:val="28"/>
+        </w:rPr>
+        <w:t>method</w:t>
+      </w:r>
+      <w:proofErr w:type="gramEnd"/>
+      <w:r>
+        <w:rPr>
+          <w:b/>
+          <w:bCs/>
+          <w:sz w:val="28"/>
+          <w:szCs w:val="28"/>
+        </w:rPr>
+        <w:t xml:space="preserve"> but it really gets in the way of deleting a user.</w:t>
       </w:r>
     </w:p>
     <w:p>
@@ -1691,13 +1823,13 @@
           <w:u w:val="single"/>
         </w:rPr>
         <w:drawing>
-          <wp:anchor distT="0" distB="0" distL="114300" distR="114300" simplePos="0" relativeHeight="251668480" behindDoc="1" locked="0" layoutInCell="1" allowOverlap="1" wp14:anchorId="1EC8BCED" wp14:editId="16F83DEA">
+          <wp:anchor distT="0" distB="0" distL="114300" distR="114300" simplePos="0" relativeHeight="251668480" behindDoc="1" locked="0" layoutInCell="1" allowOverlap="1" wp14:anchorId="1EC8BCED" wp14:editId="6943A06D">
             <wp:simplePos x="0" y="0"/>
             <wp:positionH relativeFrom="column">
-              <wp:posOffset>2649994</wp:posOffset>
+              <wp:posOffset>3676399</wp:posOffset>
             </wp:positionH>
             <wp:positionV relativeFrom="paragraph">
-              <wp:posOffset>102870</wp:posOffset>
+              <wp:posOffset>353036</wp:posOffset>
             </wp:positionV>
             <wp:extent cx="2703195" cy="772160"/>
             <wp:effectExtent l="0" t="0" r="1905" b="2540"/>
@@ -1778,16 +1910,24 @@
         </w:rPr>
         <w:t xml:space="preserve">This test was easy to </w:t>
       </w:r>
-    </w:p>
-    <w:p>
-      <w:pPr>
-        <w:rPr>
-          <w:b/>
-          <w:bCs/>
-          <w:sz w:val="28"/>
-          <w:szCs w:val="28"/>
-        </w:rPr>
-      </w:pPr>
+      <w:r>
+        <w:rPr>
+          <w:b/>
+          <w:bCs/>
+          <w:sz w:val="28"/>
+          <w:szCs w:val="28"/>
+        </w:rPr>
+        <w:t>complete as the process is very similar to test 2. I noticed that the back button doesn’t save changes</w:t>
+      </w:r>
+      <w:r>
+        <w:rPr>
+          <w:b/>
+          <w:bCs/>
+          <w:sz w:val="28"/>
+          <w:szCs w:val="28"/>
+        </w:rPr>
+        <w:t>, you should implement a warning if you leave the page with unsaved changes</w:t>
+      </w:r>
     </w:p>
     <w:p>
       <w:pPr>
@@ -1824,22 +1964,22 @@
           <w:u w:val="single"/>
         </w:rPr>
         <w:drawing>
-          <wp:anchor distT="0" distB="0" distL="114300" distR="114300" simplePos="0" relativeHeight="251667456" behindDoc="1" locked="0" layoutInCell="1" allowOverlap="1" wp14:anchorId="0A81E3F2" wp14:editId="75D8A97D">
+          <wp:anchor distT="0" distB="0" distL="114300" distR="114300" simplePos="0" relativeHeight="251667456" behindDoc="1" locked="0" layoutInCell="1" allowOverlap="1" wp14:anchorId="0A81E3F2" wp14:editId="19631D6A">
             <wp:simplePos x="0" y="0"/>
-            <wp:positionH relativeFrom="column">
-              <wp:posOffset>4472609</wp:posOffset>
+            <wp:positionH relativeFrom="margin">
+              <wp:align>right</wp:align>
             </wp:positionH>
             <wp:positionV relativeFrom="paragraph">
-              <wp:posOffset>6433</wp:posOffset>
+              <wp:posOffset>422695</wp:posOffset>
             </wp:positionV>
-            <wp:extent cx="952500" cy="1950720"/>
-            <wp:effectExtent l="0" t="0" r="0" b="5080"/>
+            <wp:extent cx="1552575" cy="3179445"/>
+            <wp:effectExtent l="0" t="0" r="9525" b="1905"/>
             <wp:wrapTight wrapText="bothSides">
               <wp:wrapPolygon edited="0">
                 <wp:start x="0" y="0"/>
-                <wp:lineTo x="0" y="21516"/>
-                <wp:lineTo x="21312" y="21516"/>
-                <wp:lineTo x="21312" y="0"/>
+                <wp:lineTo x="0" y="21484"/>
+                <wp:lineTo x="21467" y="21484"/>
+                <wp:lineTo x="21467" y="0"/>
                 <wp:lineTo x="0" y="0"/>
               </wp:wrapPolygon>
             </wp:wrapTight>
@@ -1869,7 +2009,7 @@
                   <pic:spPr>
                     <a:xfrm>
                       <a:off x="0" y="0"/>
-                      <a:ext cx="952500" cy="1950720"/>
+                      <a:ext cx="1552575" cy="3179445"/>
                     </a:xfrm>
                     <a:prstGeom prst="rect">
                       <a:avLst/>
@@ -1887,14 +2027,29 @@
           </wp:anchor>
         </w:drawing>
       </w:r>
-      <w:r>
-        <w:rPr>
-          <w:b/>
-          <w:bCs/>
-          <w:sz w:val="28"/>
-          <w:szCs w:val="28"/>
-        </w:rPr>
-        <w:t>2)</w:t>
+    </w:p>
+    <w:p>
+      <w:pPr>
+        <w:pStyle w:val="ListParagraph"/>
+        <w:numPr>
+          <w:ilvl w:val="0"/>
+          <w:numId w:val="21"/>
+        </w:numPr>
+        <w:rPr>
+          <w:b/>
+          <w:bCs/>
+          <w:sz w:val="28"/>
+          <w:szCs w:val="28"/>
+        </w:rPr>
+      </w:pPr>
+      <w:r>
+        <w:rPr>
+          <w:b/>
+          <w:bCs/>
+          <w:sz w:val="28"/>
+          <w:szCs w:val="28"/>
+        </w:rPr>
+        <w:t>The grey text area doesn’t fit the form and the text associated with the toggle switches would look better next to them</w:t>
       </w:r>
     </w:p>
     <w:p>
@@ -1970,6 +2125,7 @@
           <w:noProof/>
           <w:u w:val="single"/>
         </w:rPr>
+        <w:lastRenderedPageBreak/>
         <w:drawing>
           <wp:anchor distT="0" distB="0" distL="114300" distR="114300" simplePos="0" relativeHeight="251669504" behindDoc="1" locked="0" layoutInCell="1" allowOverlap="1" wp14:anchorId="19C3C03B" wp14:editId="5BCBDD1E">
             <wp:simplePos x="0" y="0"/>
@@ -2061,6 +2217,24 @@
         </w:rPr>
         <w:t xml:space="preserve">now that I know it exists. The upcoming list is extremely cluttered and at it took me a while to realize what the final number in the row was (days until the birthday). </w:t>
       </w:r>
+      <w:r>
+        <w:rPr>
+          <w:b/>
+          <w:bCs/>
+          <w:sz w:val="28"/>
+          <w:szCs w:val="28"/>
+        </w:rPr>
+        <w:t>Also,</w:t>
+      </w:r>
+      <w:r>
+        <w:rPr>
+          <w:b/>
+          <w:bCs/>
+          <w:sz w:val="28"/>
+          <w:szCs w:val="28"/>
+        </w:rPr>
+        <w:t xml:space="preserve"> the </w:t>
+      </w:r>
       <w:proofErr w:type="gramStart"/>
       <w:r>
         <w:rPr>
@@ -2069,7 +2243,7 @@
           <w:sz w:val="28"/>
           <w:szCs w:val="28"/>
         </w:rPr>
-        <w:t>Also</w:t>
+        <w:t>status’s</w:t>
       </w:r>
       <w:proofErr w:type="gramEnd"/>
       <w:r>
@@ -2079,7 +2253,7 @@
           <w:sz w:val="28"/>
           <w:szCs w:val="28"/>
         </w:rPr>
-        <w:t xml:space="preserve"> the status’s aren’t very distinguishable and make the list items larger than they need to be.</w:t>
+        <w:t xml:space="preserve"> aren’t very distinguishable and make the list items larger than they need to be.</w:t>
       </w:r>
     </w:p>
     <w:p>
@@ -2126,6 +2300,7 @@
     <w:p/>
     <w:p/>
     <w:p/>
+    <w:p/>
     <w:p>
       <w:pPr>
         <w:pStyle w:val="Heading1"/>
@@ -2145,21 +2320,7 @@
         <w:rPr>
           <w:u w:val="single"/>
         </w:rPr>
-        <w:t xml:space="preserve">Test </w:t>
-      </w:r>
-      <w:proofErr w:type="gramStart"/>
-      <w:r>
-        <w:rPr>
-          <w:u w:val="single"/>
-        </w:rPr>
-        <w:t>7  -</w:t>
-      </w:r>
-      <w:proofErr w:type="gramEnd"/>
-      <w:r>
-        <w:rPr>
-          <w:u w:val="single"/>
-        </w:rPr>
-        <w:t xml:space="preserve"> Trigger notifications to view</w:t>
+        <w:t>Test 7  - Trigger notifications to view</w:t>
       </w:r>
     </w:p>
     <w:p>
@@ -2176,10 +2337,83 @@
         <w:rPr>
           <w:b/>
           <w:bCs/>
+          <w:noProof/>
           <w:sz w:val="32"/>
           <w:szCs w:val="32"/>
           <w:u w:val="single"/>
         </w:rPr>
+        <w:drawing>
+          <wp:anchor distT="0" distB="0" distL="114300" distR="114300" simplePos="0" relativeHeight="251671552" behindDoc="1" locked="0" layoutInCell="1" allowOverlap="1" wp14:anchorId="2FB33BE8" wp14:editId="0F5BEFD6">
+            <wp:simplePos x="0" y="0"/>
+            <wp:positionH relativeFrom="margin">
+              <wp:posOffset>4911593</wp:posOffset>
+            </wp:positionH>
+            <wp:positionV relativeFrom="paragraph">
+              <wp:posOffset>463969</wp:posOffset>
+            </wp:positionV>
+            <wp:extent cx="1353820" cy="2607945"/>
+            <wp:effectExtent l="0" t="0" r="0" b="1905"/>
+            <wp:wrapTight wrapText="bothSides">
+              <wp:wrapPolygon edited="0">
+                <wp:start x="0" y="0"/>
+                <wp:lineTo x="0" y="21458"/>
+                <wp:lineTo x="21276" y="21458"/>
+                <wp:lineTo x="21276" y="0"/>
+                <wp:lineTo x="0" y="0"/>
+              </wp:wrapPolygon>
+            </wp:wrapTight>
+            <wp:docPr id="16" name="Picture 16"/>
+            <wp:cNvGraphicFramePr>
+              <a:graphicFrameLocks xmlns:a="http://schemas.openxmlformats.org/drawingml/2006/main" noChangeAspect="1"/>
+            </wp:cNvGraphicFramePr>
+            <a:graphic xmlns:a="http://schemas.openxmlformats.org/drawingml/2006/main">
+              <a:graphicData uri="http://schemas.openxmlformats.org/drawingml/2006/picture">
+                <pic:pic xmlns:pic="http://schemas.openxmlformats.org/drawingml/2006/picture">
+                  <pic:nvPicPr>
+                    <pic:cNvPr id="16" name="Picture 16"/>
+                    <pic:cNvPicPr/>
+                  </pic:nvPicPr>
+                  <pic:blipFill>
+                    <a:blip r:embed="rId18" cstate="print">
+                      <a:extLst>
+                        <a:ext uri="{28A0092B-C50C-407E-A947-70E740481C1C}">
+                          <a14:useLocalDpi xmlns:a14="http://schemas.microsoft.com/office/drawing/2010/main" val="0"/>
+                        </a:ext>
+                      </a:extLst>
+                    </a:blip>
+                    <a:stretch>
+                      <a:fillRect/>
+                    </a:stretch>
+                  </pic:blipFill>
+                  <pic:spPr>
+                    <a:xfrm>
+                      <a:off x="0" y="0"/>
+                      <a:ext cx="1353820" cy="2607945"/>
+                    </a:xfrm>
+                    <a:prstGeom prst="rect">
+                      <a:avLst/>
+                    </a:prstGeom>
+                  </pic:spPr>
+                </pic:pic>
+              </a:graphicData>
+            </a:graphic>
+            <wp14:sizeRelH relativeFrom="page">
+              <wp14:pctWidth>0</wp14:pctWidth>
+            </wp14:sizeRelH>
+            <wp14:sizeRelV relativeFrom="page">
+              <wp14:pctHeight>0</wp14:pctHeight>
+            </wp14:sizeRelV>
+          </wp:anchor>
+        </w:drawing>
+      </w:r>
+      <w:r>
+        <w:rPr>
+          <w:b/>
+          <w:bCs/>
+          <w:sz w:val="32"/>
+          <w:szCs w:val="32"/>
+          <w:u w:val="single"/>
+        </w:rPr>
         <w:t>Comments</w:t>
       </w:r>
     </w:p>
@@ -2194,16 +2428,280 @@
       </w:pPr>
       <w:r>
         <w:rPr>
+          <w:b/>
+          <w:bCs/>
+          <w:sz w:val="28"/>
+          <w:szCs w:val="28"/>
+        </w:rPr>
+        <w:t xml:space="preserve">1) </w:t>
+      </w:r>
+      <w:r>
+        <w:rPr>
+          <w:b/>
+          <w:bCs/>
+          <w:sz w:val="28"/>
+          <w:szCs w:val="28"/>
+        </w:rPr>
+        <w:t xml:space="preserve">I noticed that when a notification was pressed, I was taken to the notification test screen. In deployment this </w:t>
+      </w:r>
+      <w:r>
+        <w:rPr>
+          <w:b/>
+          <w:bCs/>
+          <w:sz w:val="28"/>
+          <w:szCs w:val="28"/>
+        </w:rPr>
+        <w:t>c</w:t>
+      </w:r>
+      <w:r>
+        <w:rPr>
+          <w:b/>
+          <w:bCs/>
+          <w:sz w:val="28"/>
+          <w:szCs w:val="28"/>
+        </w:rPr>
+        <w:t>ould</w:t>
+      </w:r>
+      <w:r>
+        <w:rPr>
+          <w:b/>
+          <w:bCs/>
+          <w:sz w:val="28"/>
+          <w:szCs w:val="28"/>
+        </w:rPr>
+        <w:t xml:space="preserve"> take me to the person’s birthday screen.</w:t>
+      </w:r>
+      <w:r>
+        <w:rPr>
+          <w:b/>
+          <w:bCs/>
+          <w:sz w:val="28"/>
+          <w:szCs w:val="28"/>
+        </w:rPr>
+        <w:t xml:space="preserve"> </w:t>
+      </w:r>
+    </w:p>
+    <w:p>
+      <w:pPr>
+        <w:rPr>
+          <w:b/>
+          <w:bCs/>
+          <w:sz w:val="28"/>
+          <w:szCs w:val="28"/>
+        </w:rPr>
+      </w:pPr>
+    </w:p>
+    <w:p>
+      <w:pPr>
+        <w:rPr>
+          <w:b/>
+          <w:bCs/>
+          <w:sz w:val="28"/>
+          <w:szCs w:val="28"/>
+        </w:rPr>
+      </w:pPr>
+    </w:p>
+    <w:p>
+      <w:pPr>
+        <w:rPr>
+          <w:b/>
+          <w:bCs/>
+          <w:sz w:val="28"/>
+          <w:szCs w:val="28"/>
+        </w:rPr>
+      </w:pPr>
+    </w:p>
+    <w:p>
+      <w:pPr>
+        <w:rPr>
+          <w:b/>
+          <w:bCs/>
+          <w:sz w:val="28"/>
+          <w:szCs w:val="28"/>
+        </w:rPr>
+      </w:pPr>
+    </w:p>
+    <w:p>
+      <w:pPr>
+        <w:rPr>
+          <w:b/>
+          <w:bCs/>
+          <w:sz w:val="28"/>
+          <w:szCs w:val="28"/>
+        </w:rPr>
+      </w:pPr>
+    </w:p>
+    <w:p>
+      <w:pPr>
+        <w:rPr>
+          <w:b/>
+          <w:bCs/>
+          <w:sz w:val="28"/>
+          <w:szCs w:val="28"/>
+        </w:rPr>
+      </w:pPr>
+      <w:r>
+        <w:rPr>
+          <w:b/>
+          <w:bCs/>
+          <w:sz w:val="28"/>
+          <w:szCs w:val="28"/>
+        </w:rPr>
+        <w:t xml:space="preserve">2) </w:t>
+      </w:r>
+      <w:r>
+        <w:rPr>
+          <w:b/>
+          <w:bCs/>
+          <w:sz w:val="28"/>
+          <w:szCs w:val="28"/>
+        </w:rPr>
+        <w:t xml:space="preserve"> Less text in the notification header would make the notification look better as currently the text over-runs. The app icon should have a clear background.</w:t>
+      </w:r>
+    </w:p>
+    <w:p>
+      <w:pPr>
+        <w:rPr>
+          <w:b/>
+          <w:bCs/>
+          <w:sz w:val="28"/>
+          <w:szCs w:val="28"/>
+        </w:rPr>
+      </w:pPr>
+      <w:r>
+        <w:rPr>
+          <w:b/>
+          <w:bCs/>
           <w:noProof/>
+          <w:sz w:val="28"/>
+          <w:szCs w:val="28"/>
         </w:rPr>
         <w:drawing>
-          <wp:anchor distT="0" distB="0" distL="114300" distR="114300" simplePos="0" relativeHeight="251670528" behindDoc="1" locked="0" layoutInCell="1" allowOverlap="1" wp14:anchorId="3CFF5896" wp14:editId="1B942EA6">
+          <wp:anchor distT="0" distB="0" distL="114300" distR="114300" simplePos="0" relativeHeight="251672576" behindDoc="1" locked="0" layoutInCell="1" allowOverlap="1" wp14:anchorId="4E964D57" wp14:editId="1B72205E">
             <wp:simplePos x="0" y="0"/>
             <wp:positionH relativeFrom="column">
-              <wp:posOffset>696223</wp:posOffset>
+              <wp:posOffset>3953953</wp:posOffset>
             </wp:positionH>
             <wp:positionV relativeFrom="paragraph">
-              <wp:posOffset>216601</wp:posOffset>
+              <wp:posOffset>13072</wp:posOffset>
+            </wp:positionV>
+            <wp:extent cx="2907030" cy="1020445"/>
+            <wp:effectExtent l="0" t="0" r="7620" b="8255"/>
+            <wp:wrapTight wrapText="bothSides">
+              <wp:wrapPolygon edited="0">
+                <wp:start x="0" y="0"/>
+                <wp:lineTo x="0" y="21371"/>
+                <wp:lineTo x="21515" y="21371"/>
+                <wp:lineTo x="21515" y="0"/>
+                <wp:lineTo x="0" y="0"/>
+              </wp:wrapPolygon>
+            </wp:wrapTight>
+            <wp:docPr id="15" name="Picture 15"/>
+            <wp:cNvGraphicFramePr>
+              <a:graphicFrameLocks xmlns:a="http://schemas.openxmlformats.org/drawingml/2006/main" noChangeAspect="1"/>
+            </wp:cNvGraphicFramePr>
+            <a:graphic xmlns:a="http://schemas.openxmlformats.org/drawingml/2006/main">
+              <a:graphicData uri="http://schemas.openxmlformats.org/drawingml/2006/picture">
+                <pic:pic xmlns:pic="http://schemas.openxmlformats.org/drawingml/2006/picture">
+                  <pic:nvPicPr>
+                    <pic:cNvPr id="15" name="Picture 15"/>
+                    <pic:cNvPicPr/>
+                  </pic:nvPicPr>
+                  <pic:blipFill>
+                    <a:blip r:embed="rId19" cstate="print">
+                      <a:extLst>
+                        <a:ext uri="{28A0092B-C50C-407E-A947-70E740481C1C}">
+                          <a14:useLocalDpi xmlns:a14="http://schemas.microsoft.com/office/drawing/2010/main" val="0"/>
+                        </a:ext>
+                      </a:extLst>
+                    </a:blip>
+                    <a:stretch>
+                      <a:fillRect/>
+                    </a:stretch>
+                  </pic:blipFill>
+                  <pic:spPr>
+                    <a:xfrm>
+                      <a:off x="0" y="0"/>
+                      <a:ext cx="2907030" cy="1020445"/>
+                    </a:xfrm>
+                    <a:prstGeom prst="rect">
+                      <a:avLst/>
+                    </a:prstGeom>
+                  </pic:spPr>
+                </pic:pic>
+              </a:graphicData>
+            </a:graphic>
+            <wp14:sizeRelH relativeFrom="page">
+              <wp14:pctWidth>0</wp14:pctWidth>
+            </wp14:sizeRelH>
+            <wp14:sizeRelV relativeFrom="page">
+              <wp14:pctHeight>0</wp14:pctHeight>
+            </wp14:sizeRelV>
+          </wp:anchor>
+        </w:drawing>
+      </w:r>
+    </w:p>
+    <w:p>
+      <w:pPr>
+        <w:rPr>
+          <w:b/>
+          <w:bCs/>
+          <w:sz w:val="28"/>
+          <w:szCs w:val="28"/>
+        </w:rPr>
+      </w:pPr>
+    </w:p>
+    <w:p>
+      <w:pPr>
+        <w:rPr>
+          <w:b/>
+          <w:bCs/>
+          <w:sz w:val="28"/>
+          <w:szCs w:val="28"/>
+        </w:rPr>
+      </w:pPr>
+    </w:p>
+    <w:p>
+      <w:pPr>
+        <w:rPr>
+          <w:b/>
+          <w:bCs/>
+          <w:sz w:val="28"/>
+          <w:szCs w:val="28"/>
+        </w:rPr>
+      </w:pPr>
+    </w:p>
+    <w:p>
+      <w:pPr>
+        <w:rPr>
+          <w:b/>
+          <w:bCs/>
+          <w:sz w:val="28"/>
+          <w:szCs w:val="28"/>
+        </w:rPr>
+      </w:pPr>
+    </w:p>
+    <w:p>
+      <w:pPr>
+        <w:rPr>
+          <w:b/>
+          <w:bCs/>
+          <w:sz w:val="28"/>
+          <w:szCs w:val="28"/>
+        </w:rPr>
+      </w:pPr>
+      <w:r>
+        <w:rPr>
+          <w:noProof/>
+        </w:rPr>
+        <w:drawing>
+          <wp:anchor distT="0" distB="0" distL="114300" distR="114300" simplePos="0" relativeHeight="251670528" behindDoc="1" locked="0" layoutInCell="1" allowOverlap="1" wp14:anchorId="3CFF5896" wp14:editId="29017FC8">
+            <wp:simplePos x="0" y="0"/>
+            <wp:positionH relativeFrom="column">
+              <wp:posOffset>384834</wp:posOffset>
+            </wp:positionH>
+            <wp:positionV relativeFrom="paragraph">
+              <wp:posOffset>560046</wp:posOffset>
             </wp:positionV>
             <wp:extent cx="4737100" cy="736600"/>
             <wp:effectExtent l="0" t="0" r="0" b="0"/>
@@ -2228,7 +2726,7 @@
                     <pic:cNvPicPr/>
                   </pic:nvPicPr>
                   <pic:blipFill>
-                    <a:blip r:embed="rId18">
+                    <a:blip r:embed="rId20">
                       <a:extLst>
                         <a:ext uri="{28A0092B-C50C-407E-A947-70E740481C1C}">
                           <a14:useLocalDpi xmlns:a14="http://schemas.microsoft.com/office/drawing/2010/main" val="0"/>
@@ -2267,46 +2765,26 @@
           <w:sz w:val="28"/>
           <w:szCs w:val="28"/>
         </w:rPr>
-        <w:t xml:space="preserve">1) </w:t>
-      </w:r>
-    </w:p>
-    <w:p>
-      <w:pPr>
-        <w:rPr>
-          <w:b/>
-          <w:bCs/>
-          <w:sz w:val="28"/>
-          <w:szCs w:val="28"/>
-        </w:rPr>
-      </w:pPr>
-      <w:r>
-        <w:rPr>
-          <w:b/>
-          <w:bCs/>
-          <w:sz w:val="28"/>
-          <w:szCs w:val="28"/>
-        </w:rPr>
-        <w:t xml:space="preserve">2) </w:t>
-      </w:r>
-    </w:p>
-    <w:p>
-      <w:pPr>
-        <w:rPr>
-          <w:b/>
-          <w:bCs/>
-          <w:sz w:val="28"/>
-          <w:szCs w:val="28"/>
-        </w:rPr>
-      </w:pPr>
-      <w:r>
-        <w:rPr>
-          <w:b/>
-          <w:bCs/>
-          <w:sz w:val="28"/>
-          <w:szCs w:val="28"/>
-        </w:rPr>
         <w:t>3)</w:t>
       </w:r>
+      <w:r>
+        <w:rPr>
+          <w:b/>
+          <w:bCs/>
+          <w:sz w:val="28"/>
+          <w:szCs w:val="28"/>
+        </w:rPr>
+        <w:t xml:space="preserve"> I like the creative use of emojis. If they send when they’re supposed to these serve as a notification that will stand out</w:t>
+      </w:r>
+      <w:r>
+        <w:rPr>
+          <w:b/>
+          <w:bCs/>
+          <w:sz w:val="28"/>
+          <w:szCs w:val="28"/>
+        </w:rPr>
+        <w:t>.</w:t>
+      </w:r>
     </w:p>
     <w:p>
       <w:pPr>
@@ -2315,43 +2793,75 @@
           <w:u w:val="single"/>
         </w:rPr>
       </w:pPr>
-    </w:p>
-    <w:p>
-      <w:pPr>
-        <w:pStyle w:val="Heading1"/>
-        <w:rPr>
-          <w:u w:val="single"/>
-        </w:rPr>
-      </w:pPr>
-      <w:r>
-        <w:rPr>
-          <w:b w:val="0"/>
-          <w:bCs/>
+      <w:r>
+        <w:rPr>
+          <w:u w:val="single"/>
+        </w:rPr>
+        <w:lastRenderedPageBreak/>
+        <w:t xml:space="preserve">Test 9 – </w:t>
+      </w:r>
+      <w:r>
+        <w:rPr>
+          <w:u w:val="single"/>
+        </w:rPr>
+        <w:t>O</w:t>
+      </w:r>
+      <w:r>
+        <w:rPr>
+          <w:u w:val="single"/>
+        </w:rPr>
+        <w:t>pen the app</w:t>
+      </w:r>
+      <w:bookmarkEnd w:id="14"/>
+      <w:bookmarkEnd w:id="15"/>
+    </w:p>
+    <w:p>
+      <w:pPr>
+        <w:rPr>
+          <w:b/>
+          <w:bCs/>
+          <w:sz w:val="32"/>
+          <w:szCs w:val="32"/>
+          <w:u w:val="single"/>
+        </w:rPr>
+      </w:pPr>
+      <w:r>
+        <w:rPr>
+          <w:b/>
+          <w:bCs/>
+          <w:sz w:val="32"/>
+          <w:szCs w:val="32"/>
+          <w:u w:val="single"/>
+        </w:rPr>
+        <w:t>Comments</w:t>
+      </w:r>
+    </w:p>
+    <w:p>
+      <w:r>
+        <w:rPr>
           <w:noProof/>
-          <w:sz w:val="28"/>
-          <w:szCs w:val="28"/>
         </w:rPr>
         <w:drawing>
-          <wp:anchor distT="0" distB="0" distL="114300" distR="114300" simplePos="0" relativeHeight="251672576" behindDoc="1" locked="0" layoutInCell="1" allowOverlap="1" wp14:anchorId="4E964D57" wp14:editId="2A10494E">
+          <wp:anchor distT="0" distB="0" distL="114300" distR="114300" simplePos="0" relativeHeight="251677696" behindDoc="1" locked="0" layoutInCell="1" allowOverlap="1" wp14:anchorId="42539A8E" wp14:editId="74322218">
             <wp:simplePos x="0" y="0"/>
-            <wp:positionH relativeFrom="column">
-              <wp:posOffset>696223</wp:posOffset>
+            <wp:positionH relativeFrom="margin">
+              <wp:posOffset>4911868</wp:posOffset>
             </wp:positionH>
             <wp:positionV relativeFrom="paragraph">
-              <wp:posOffset>219929</wp:posOffset>
+              <wp:posOffset>110897</wp:posOffset>
             </wp:positionV>
-            <wp:extent cx="4737100" cy="1663700"/>
-            <wp:effectExtent l="0" t="0" r="0" b="0"/>
+            <wp:extent cx="1465580" cy="2082165"/>
+            <wp:effectExtent l="0" t="0" r="1270" b="0"/>
             <wp:wrapTight wrapText="bothSides">
               <wp:wrapPolygon edited="0">
                 <wp:start x="0" y="0"/>
-                <wp:lineTo x="0" y="21435"/>
-                <wp:lineTo x="21542" y="21435"/>
-                <wp:lineTo x="21542" y="0"/>
+                <wp:lineTo x="0" y="21343"/>
+                <wp:lineTo x="21338" y="21343"/>
+                <wp:lineTo x="21338" y="0"/>
                 <wp:lineTo x="0" y="0"/>
               </wp:wrapPolygon>
             </wp:wrapTight>
-            <wp:docPr id="15" name="Picture 15"/>
+            <wp:docPr id="2" name="Picture 2" descr="A picture containing text&#10;&#10;Description automatically generated"/>
             <wp:cNvGraphicFramePr>
               <a:graphicFrameLocks xmlns:a="http://schemas.openxmlformats.org/drawingml/2006/main" noChangeAspect="1"/>
             </wp:cNvGraphicFramePr>
@@ -2359,29 +2869,36 @@
               <a:graphicData uri="http://schemas.openxmlformats.org/drawingml/2006/picture">
                 <pic:pic xmlns:pic="http://schemas.openxmlformats.org/drawingml/2006/picture">
                   <pic:nvPicPr>
-                    <pic:cNvPr id="15" name="Picture 15"/>
+                    <pic:cNvPr id="2" name="Picture 2" descr="A picture containing text&#10;&#10;Description automatically generated"/>
                     <pic:cNvPicPr/>
                   </pic:nvPicPr>
-                  <pic:blipFill>
-                    <a:blip r:embed="rId19">
+                  <pic:blipFill rotWithShape="1">
+                    <a:blip r:embed="rId21" cstate="print">
                       <a:extLst>
                         <a:ext uri="{28A0092B-C50C-407E-A947-70E740481C1C}">
                           <a14:useLocalDpi xmlns:a14="http://schemas.microsoft.com/office/drawing/2010/main" val="0"/>
                         </a:ext>
                       </a:extLst>
                     </a:blip>
-                    <a:stretch>
-                      <a:fillRect/>
-                    </a:stretch>
+                    <a:srcRect l="4169" t="14028" r="5304" b="25313"/>
+                    <a:stretch/>
                   </pic:blipFill>
-                  <pic:spPr>
+                  <pic:spPr bwMode="auto">
                     <a:xfrm>
                       <a:off x="0" y="0"/>
-                      <a:ext cx="4737100" cy="1663700"/>
+                      <a:ext cx="1465580" cy="2082165"/>
                     </a:xfrm>
                     <a:prstGeom prst="rect">
                       <a:avLst/>
                     </a:prstGeom>
+                    <a:ln>
+                      <a:noFill/>
+                    </a:ln>
+                    <a:extLst>
+                      <a:ext uri="{53640926-AAD7-44D8-BBD7-CCE9431645EC}">
+                        <a14:shadowObscured xmlns:a14="http://schemas.microsoft.com/office/drawing/2010/main"/>
+                      </a:ext>
+                    </a:extLst>
                   </pic:spPr>
                 </pic:pic>
               </a:graphicData>
@@ -2398,348 +2915,145 @@
     </w:p>
     <w:p>
       <w:pPr>
-        <w:pStyle w:val="Heading1"/>
-        <w:rPr>
-          <w:u w:val="single"/>
-        </w:rPr>
-      </w:pPr>
-    </w:p>
-    <w:p/>
-    <w:p/>
-    <w:p/>
-    <w:p>
+        <w:rPr>
+          <w:b/>
+          <w:bCs/>
+          <w:sz w:val="28"/>
+          <w:szCs w:val="28"/>
+        </w:rPr>
+      </w:pPr>
+      <w:bookmarkStart w:id="16" w:name="OLE_LINK17"/>
+      <w:bookmarkStart w:id="17" w:name="OLE_LINK18"/>
+      <w:r>
+        <w:rPr>
+          <w:b/>
+          <w:bCs/>
+          <w:sz w:val="28"/>
+          <w:szCs w:val="28"/>
+        </w:rPr>
+        <w:t xml:space="preserve">1) </w:t>
+      </w:r>
+      <w:r>
+        <w:rPr>
+          <w:b/>
+          <w:bCs/>
+          <w:sz w:val="28"/>
+          <w:szCs w:val="28"/>
+        </w:rPr>
+        <w:t>I’m not a huge fan of the teal colour in the startup screen</w:t>
+      </w:r>
+      <w:r>
+        <w:rPr>
+          <w:b/>
+          <w:bCs/>
+          <w:sz w:val="28"/>
+          <w:szCs w:val="28"/>
+        </w:rPr>
+        <w:t>. I’d recommend a pastel colour to fit  with the app icon</w:t>
+      </w:r>
+    </w:p>
+    <w:p>
+      <w:pPr>
+        <w:rPr>
+          <w:b/>
+          <w:bCs/>
+          <w:sz w:val="28"/>
+          <w:szCs w:val="28"/>
+        </w:rPr>
+      </w:pPr>
+    </w:p>
+    <w:p>
+      <w:pPr>
+        <w:rPr>
+          <w:b/>
+          <w:bCs/>
+          <w:sz w:val="28"/>
+          <w:szCs w:val="28"/>
+        </w:rPr>
+      </w:pPr>
+    </w:p>
+    <w:p>
+      <w:pPr>
+        <w:rPr>
+          <w:b/>
+          <w:bCs/>
+          <w:sz w:val="28"/>
+          <w:szCs w:val="28"/>
+        </w:rPr>
+      </w:pPr>
+    </w:p>
+    <w:p>
+      <w:pPr>
+        <w:rPr>
+          <w:b/>
+          <w:bCs/>
+          <w:sz w:val="28"/>
+          <w:szCs w:val="28"/>
+        </w:rPr>
+      </w:pPr>
+    </w:p>
+    <w:p>
+      <w:pPr>
+        <w:rPr>
+          <w:b/>
+          <w:bCs/>
+          <w:sz w:val="28"/>
+          <w:szCs w:val="28"/>
+        </w:rPr>
+      </w:pPr>
+      <w:r>
+        <w:rPr>
+          <w:b/>
+          <w:bCs/>
+          <w:sz w:val="28"/>
+          <w:szCs w:val="28"/>
+        </w:rPr>
+        <w:t xml:space="preserve">2) </w:t>
+      </w:r>
+      <w:r>
+        <w:rPr>
+          <w:b/>
+          <w:bCs/>
+          <w:sz w:val="28"/>
+          <w:szCs w:val="28"/>
+        </w:rPr>
+        <w:t>The dark icon background doesn’t fit with the light theme of the app.</w:t>
+      </w:r>
+    </w:p>
+    <w:p>
+      <w:pPr>
+        <w:rPr>
+          <w:b/>
+          <w:bCs/>
+          <w:sz w:val="28"/>
+          <w:szCs w:val="28"/>
+        </w:rPr>
+      </w:pPr>
       <w:r>
         <w:rPr>
           <w:b/>
           <w:bCs/>
           <w:noProof/>
-          <w:sz w:val="32"/>
-          <w:szCs w:val="32"/>
-          <w:u w:val="single"/>
+          <w:sz w:val="28"/>
+          <w:szCs w:val="28"/>
         </w:rPr>
         <w:drawing>
-          <wp:anchor distT="0" distB="0" distL="114300" distR="114300" simplePos="0" relativeHeight="251671552" behindDoc="1" locked="0" layoutInCell="1" allowOverlap="1" wp14:anchorId="2FB33BE8" wp14:editId="0EC87FA5">
+          <wp:anchor distT="0" distB="0" distL="114300" distR="114300" simplePos="0" relativeHeight="251673600" behindDoc="1" locked="0" layoutInCell="1" allowOverlap="1" wp14:anchorId="75BE99F4" wp14:editId="396D0369">
             <wp:simplePos x="0" y="0"/>
-            <wp:positionH relativeFrom="column">
-              <wp:posOffset>4022790</wp:posOffset>
+            <wp:positionH relativeFrom="margin">
+              <wp:align>center</wp:align>
             </wp:positionH>
             <wp:positionV relativeFrom="paragraph">
-              <wp:posOffset>261576</wp:posOffset>
+              <wp:posOffset>38244</wp:posOffset>
             </wp:positionV>
-            <wp:extent cx="1842135" cy="3547110"/>
+            <wp:extent cx="1336675" cy="1607820"/>
             <wp:effectExtent l="0" t="0" r="0" b="0"/>
             <wp:wrapTight wrapText="bothSides">
               <wp:wrapPolygon edited="0">
                 <wp:start x="0" y="0"/>
-                <wp:lineTo x="0" y="21499"/>
-                <wp:lineTo x="21444" y="21499"/>
-                <wp:lineTo x="21444" y="0"/>
-                <wp:lineTo x="0" y="0"/>
-              </wp:wrapPolygon>
-            </wp:wrapTight>
-            <wp:docPr id="16" name="Picture 16"/>
-            <wp:cNvGraphicFramePr>
-              <a:graphicFrameLocks xmlns:a="http://schemas.openxmlformats.org/drawingml/2006/main" noChangeAspect="1"/>
-            </wp:cNvGraphicFramePr>
-            <a:graphic xmlns:a="http://schemas.openxmlformats.org/drawingml/2006/main">
-              <a:graphicData uri="http://schemas.openxmlformats.org/drawingml/2006/picture">
-                <pic:pic xmlns:pic="http://schemas.openxmlformats.org/drawingml/2006/picture">
-                  <pic:nvPicPr>
-                    <pic:cNvPr id="16" name="Picture 16"/>
-                    <pic:cNvPicPr/>
-                  </pic:nvPicPr>
-                  <pic:blipFill>
-                    <a:blip r:embed="rId20" cstate="print">
-                      <a:extLst>
-                        <a:ext uri="{28A0092B-C50C-407E-A947-70E740481C1C}">
-                          <a14:useLocalDpi xmlns:a14="http://schemas.microsoft.com/office/drawing/2010/main" val="0"/>
-                        </a:ext>
-                      </a:extLst>
-                    </a:blip>
-                    <a:stretch>
-                      <a:fillRect/>
-                    </a:stretch>
-                  </pic:blipFill>
-                  <pic:spPr>
-                    <a:xfrm>
-                      <a:off x="0" y="0"/>
-                      <a:ext cx="1842135" cy="3547110"/>
-                    </a:xfrm>
-                    <a:prstGeom prst="rect">
-                      <a:avLst/>
-                    </a:prstGeom>
-                  </pic:spPr>
-                </pic:pic>
-              </a:graphicData>
-            </a:graphic>
-            <wp14:sizeRelH relativeFrom="page">
-              <wp14:pctWidth>0</wp14:pctWidth>
-            </wp14:sizeRelH>
-            <wp14:sizeRelV relativeFrom="page">
-              <wp14:pctHeight>0</wp14:pctHeight>
-            </wp14:sizeRelV>
-          </wp:anchor>
-        </w:drawing>
-      </w:r>
-    </w:p>
-    <w:p/>
-    <w:p/>
-    <w:p/>
-    <w:p/>
-    <w:p/>
-    <w:p/>
-    <w:p>
-      <w:pPr>
-        <w:pStyle w:val="Heading1"/>
-        <w:rPr>
-          <w:u w:val="single"/>
-        </w:rPr>
-      </w:pPr>
-    </w:p>
-    <w:p>
-      <w:pPr>
-        <w:pStyle w:val="Heading1"/>
-        <w:rPr>
-          <w:u w:val="single"/>
-        </w:rPr>
-      </w:pPr>
-      <w:r>
-        <w:rPr>
-          <w:u w:val="single"/>
-        </w:rPr>
-        <w:t xml:space="preserve">Test 9 – </w:t>
-      </w:r>
-      <w:r>
-        <w:rPr>
-          <w:u w:val="single"/>
-        </w:rPr>
-        <w:t>O</w:t>
-      </w:r>
-      <w:r>
-        <w:rPr>
-          <w:u w:val="single"/>
-        </w:rPr>
-        <w:t>pen the app</w:t>
-      </w:r>
-      <w:bookmarkEnd w:id="14"/>
-      <w:bookmarkEnd w:id="15"/>
-    </w:p>
-    <w:p>
-      <w:pPr>
-        <w:rPr>
-          <w:b/>
-          <w:bCs/>
-          <w:sz w:val="32"/>
-          <w:szCs w:val="32"/>
-          <w:u w:val="single"/>
-        </w:rPr>
-      </w:pPr>
-      <w:r>
-        <w:rPr>
-          <w:b/>
-          <w:bCs/>
-          <w:sz w:val="32"/>
-          <w:szCs w:val="32"/>
-          <w:u w:val="single"/>
-        </w:rPr>
-        <w:t>Comments</w:t>
-      </w:r>
-    </w:p>
-    <w:p/>
-    <w:p>
-      <w:pPr>
-        <w:rPr>
-          <w:b/>
-          <w:bCs/>
-          <w:sz w:val="28"/>
-          <w:szCs w:val="28"/>
-        </w:rPr>
-      </w:pPr>
-      <w:bookmarkStart w:id="16" w:name="OLE_LINK17"/>
-      <w:bookmarkStart w:id="17" w:name="OLE_LINK18"/>
-      <w:r>
-        <w:rPr>
-          <w:b/>
-          <w:bCs/>
-          <w:sz w:val="28"/>
-          <w:szCs w:val="28"/>
-        </w:rPr>
-        <w:t xml:space="preserve">1) </w:t>
-      </w:r>
-    </w:p>
-    <w:p>
-      <w:pPr>
-        <w:rPr>
-          <w:b/>
-          <w:bCs/>
-          <w:sz w:val="28"/>
-          <w:szCs w:val="28"/>
-        </w:rPr>
-      </w:pPr>
-      <w:r>
-        <w:rPr>
-          <w:b/>
-          <w:bCs/>
-          <w:sz w:val="28"/>
-          <w:szCs w:val="28"/>
-        </w:rPr>
-        <w:t xml:space="preserve">2) </w:t>
-      </w:r>
-    </w:p>
-    <w:p>
-      <w:pPr>
-        <w:rPr>
-          <w:b/>
-          <w:bCs/>
-          <w:sz w:val="28"/>
-          <w:szCs w:val="28"/>
-        </w:rPr>
-      </w:pPr>
-      <w:r>
-        <w:rPr>
-          <w:b/>
-          <w:bCs/>
-          <w:sz w:val="28"/>
-          <w:szCs w:val="28"/>
-        </w:rPr>
-        <w:t>3)</w:t>
-      </w:r>
-    </w:p>
-    <w:bookmarkEnd w:id="16"/>
-    <w:bookmarkEnd w:id="17"/>
-    <w:p>
-      <w:pPr>
-        <w:rPr>
-          <w:b/>
-          <w:bCs/>
-          <w:sz w:val="28"/>
-          <w:szCs w:val="28"/>
-        </w:rPr>
-      </w:pPr>
-    </w:p>
-    <w:p>
-      <w:pPr>
-        <w:rPr>
-          <w:b/>
-          <w:bCs/>
-          <w:sz w:val="28"/>
-          <w:szCs w:val="28"/>
-        </w:rPr>
-      </w:pPr>
-      <w:r>
-        <w:rPr>
-          <w:noProof/>
-        </w:rPr>
-        <w:lastRenderedPageBreak/>
-        <w:drawing>
-          <wp:anchor distT="0" distB="0" distL="114300" distR="114300" simplePos="0" relativeHeight="251674624" behindDoc="1" locked="0" layoutInCell="1" allowOverlap="1" wp14:anchorId="687B9ECC" wp14:editId="489766E8">
-            <wp:simplePos x="0" y="0"/>
-            <wp:positionH relativeFrom="column">
-              <wp:posOffset>2572319</wp:posOffset>
-            </wp:positionH>
-            <wp:positionV relativeFrom="paragraph">
-              <wp:posOffset>325076</wp:posOffset>
-            </wp:positionV>
-            <wp:extent cx="1911350" cy="4051300"/>
-            <wp:effectExtent l="0" t="0" r="6350" b="0"/>
-            <wp:wrapTight wrapText="bothSides">
-              <wp:wrapPolygon edited="0">
-                <wp:start x="0" y="0"/>
-                <wp:lineTo x="0" y="21532"/>
-                <wp:lineTo x="21528" y="21532"/>
-                <wp:lineTo x="21528" y="0"/>
-                <wp:lineTo x="0" y="0"/>
-              </wp:wrapPolygon>
-            </wp:wrapTight>
-            <wp:docPr id="18" name="Picture 18"/>
-            <wp:cNvGraphicFramePr>
-              <a:graphicFrameLocks xmlns:a="http://schemas.openxmlformats.org/drawingml/2006/main" noChangeAspect="1"/>
-            </wp:cNvGraphicFramePr>
-            <a:graphic xmlns:a="http://schemas.openxmlformats.org/drawingml/2006/main">
-              <a:graphicData uri="http://schemas.openxmlformats.org/drawingml/2006/picture">
-                <pic:pic xmlns:pic="http://schemas.openxmlformats.org/drawingml/2006/picture">
-                  <pic:nvPicPr>
-                    <pic:cNvPr id="18" name="Picture 18"/>
-                    <pic:cNvPicPr/>
-                  </pic:nvPicPr>
-                  <pic:blipFill>
-                    <a:blip r:embed="rId21" cstate="print">
-                      <a:extLst>
-                        <a:ext uri="{28A0092B-C50C-407E-A947-70E740481C1C}">
-                          <a14:useLocalDpi xmlns:a14="http://schemas.microsoft.com/office/drawing/2010/main" val="0"/>
-                        </a:ext>
-                      </a:extLst>
-                    </a:blip>
-                    <a:stretch>
-                      <a:fillRect/>
-                    </a:stretch>
-                  </pic:blipFill>
-                  <pic:spPr>
-                    <a:xfrm>
-                      <a:off x="0" y="0"/>
-                      <a:ext cx="1911350" cy="4051300"/>
-                    </a:xfrm>
-                    <a:prstGeom prst="rect">
-                      <a:avLst/>
-                    </a:prstGeom>
-                  </pic:spPr>
-                </pic:pic>
-              </a:graphicData>
-            </a:graphic>
-            <wp14:sizeRelH relativeFrom="page">
-              <wp14:pctWidth>0</wp14:pctWidth>
-            </wp14:sizeRelH>
-            <wp14:sizeRelV relativeFrom="page">
-              <wp14:pctHeight>0</wp14:pctHeight>
-            </wp14:sizeRelV>
-          </wp:anchor>
-        </w:drawing>
-      </w:r>
-    </w:p>
-    <w:p>
-      <w:pPr>
-        <w:rPr>
-          <w:b/>
-          <w:bCs/>
-          <w:sz w:val="28"/>
-          <w:szCs w:val="28"/>
-        </w:rPr>
-      </w:pPr>
-    </w:p>
-    <w:p>
-      <w:pPr>
-        <w:rPr>
-          <w:b/>
-          <w:bCs/>
-          <w:sz w:val="28"/>
-          <w:szCs w:val="28"/>
-        </w:rPr>
-      </w:pPr>
-      <w:r>
-        <w:rPr>
-          <w:b/>
-          <w:bCs/>
-          <w:noProof/>
-          <w:sz w:val="28"/>
-          <w:szCs w:val="28"/>
-        </w:rPr>
-        <w:drawing>
-          <wp:anchor distT="0" distB="0" distL="114300" distR="114300" simplePos="0" relativeHeight="251673600" behindDoc="1" locked="0" layoutInCell="1" allowOverlap="1" wp14:anchorId="75BE99F4" wp14:editId="48601C4A">
-            <wp:simplePos x="0" y="0"/>
-            <wp:positionH relativeFrom="column">
-              <wp:posOffset>428078</wp:posOffset>
-            </wp:positionH>
-            <wp:positionV relativeFrom="paragraph">
-              <wp:posOffset>442463</wp:posOffset>
-            </wp:positionV>
-            <wp:extent cx="1336675" cy="1607820"/>
-            <wp:effectExtent l="0" t="0" r="0" b="5080"/>
-            <wp:wrapTight wrapText="bothSides">
-              <wp:wrapPolygon edited="0">
-                <wp:start x="0" y="0"/>
-                <wp:lineTo x="0" y="21498"/>
-                <wp:lineTo x="21343" y="21498"/>
-                <wp:lineTo x="21343" y="0"/>
+                <wp:lineTo x="0" y="21242"/>
+                <wp:lineTo x="21241" y="21242"/>
+                <wp:lineTo x="21241" y="0"/>
                 <wp:lineTo x="0" y="0"/>
               </wp:wrapPolygon>
             </wp:wrapTight>
@@ -2830,158 +3144,211 @@
     </w:p>
     <w:p>
       <w:pPr>
-        <w:rPr>
-          <w:b/>
-          <w:bCs/>
-          <w:sz w:val="28"/>
-          <w:szCs w:val="28"/>
-        </w:rPr>
-      </w:pPr>
-    </w:p>
-    <w:p>
-      <w:pPr>
-        <w:rPr>
-          <w:b/>
-          <w:bCs/>
-          <w:sz w:val="28"/>
-          <w:szCs w:val="28"/>
-        </w:rPr>
-      </w:pPr>
-    </w:p>
-    <w:p>
-      <w:pPr>
-        <w:rPr>
-          <w:b/>
-          <w:bCs/>
-          <w:sz w:val="28"/>
-          <w:szCs w:val="28"/>
-        </w:rPr>
-      </w:pPr>
-    </w:p>
-    <w:p>
-      <w:pPr>
-        <w:rPr>
-          <w:b/>
-          <w:bCs/>
-          <w:sz w:val="28"/>
-          <w:szCs w:val="28"/>
-        </w:rPr>
-      </w:pPr>
-    </w:p>
-    <w:p>
-      <w:pPr>
-        <w:rPr>
-          <w:b/>
-          <w:bCs/>
-          <w:sz w:val="28"/>
-          <w:szCs w:val="28"/>
-        </w:rPr>
-      </w:pPr>
-    </w:p>
-    <w:p>
-      <w:pPr>
-        <w:pStyle w:val="Heading1"/>
-        <w:rPr>
-          <w:u w:val="single"/>
-        </w:rPr>
-      </w:pPr>
-      <w:r>
-        <w:rPr>
-          <w:u w:val="single"/>
-        </w:rPr>
-        <w:t>Extra comments</w:t>
-      </w:r>
-    </w:p>
-    <w:p/>
-    <w:p>
-      <w:pPr>
-        <w:rPr>
-          <w:b/>
-          <w:bCs/>
-          <w:sz w:val="28"/>
-          <w:szCs w:val="28"/>
-        </w:rPr>
-      </w:pPr>
-      <w:r>
-        <w:rPr>
-          <w:b/>
-          <w:bCs/>
-          <w:sz w:val="28"/>
-          <w:szCs w:val="28"/>
-        </w:rPr>
-        <w:t xml:space="preserve">1) </w:t>
-      </w:r>
-    </w:p>
-    <w:p>
-      <w:pPr>
-        <w:rPr>
-          <w:b/>
-          <w:bCs/>
-          <w:sz w:val="28"/>
-          <w:szCs w:val="28"/>
-        </w:rPr>
-      </w:pPr>
-      <w:r>
-        <w:rPr>
-          <w:b/>
-          <w:bCs/>
-          <w:sz w:val="28"/>
-          <w:szCs w:val="28"/>
-        </w:rPr>
-        <w:t xml:space="preserve">2) </w:t>
-      </w:r>
-    </w:p>
-    <w:p>
-      <w:pPr>
-        <w:rPr>
-          <w:b/>
-          <w:bCs/>
-          <w:sz w:val="28"/>
-          <w:szCs w:val="28"/>
-        </w:rPr>
-      </w:pPr>
-      <w:r>
-        <w:rPr>
-          <w:b/>
-          <w:bCs/>
-          <w:sz w:val="28"/>
-          <w:szCs w:val="28"/>
-        </w:rPr>
-        <w:t>3)</w:t>
-      </w:r>
-    </w:p>
-    <w:p/>
-    <w:p/>
-    <w:p/>
-    <w:bookmarkEnd w:id="0"/>
-    <w:bookmarkEnd w:id="1"/>
-    <w:p>
-      <w:pPr>
-        <w:jc w:val="center"/>
-      </w:pPr>
-    </w:p>
-    <w:p>
+        <w:pStyle w:val="ListParagraph"/>
+        <w:numPr>
+          <w:ilvl w:val="0"/>
+          <w:numId w:val="21"/>
+        </w:numPr>
+        <w:rPr>
+          <w:b/>
+          <w:bCs/>
+          <w:sz w:val="28"/>
+          <w:szCs w:val="28"/>
+        </w:rPr>
+      </w:pPr>
       <w:r>
         <w:rPr>
           <w:noProof/>
         </w:rPr>
         <w:drawing>
-          <wp:anchor distT="0" distB="0" distL="114300" distR="114300" simplePos="0" relativeHeight="251675648" behindDoc="1" locked="0" layoutInCell="1" allowOverlap="1" wp14:anchorId="4AC3FEF8" wp14:editId="24AECF26">
+          <wp:anchor distT="0" distB="0" distL="114300" distR="114300" simplePos="0" relativeHeight="251674624" behindDoc="1" locked="0" layoutInCell="1" allowOverlap="1" wp14:anchorId="687B9ECC" wp14:editId="759C0D5D">
             <wp:simplePos x="0" y="0"/>
-            <wp:positionH relativeFrom="column">
-              <wp:posOffset>2540</wp:posOffset>
+            <wp:positionH relativeFrom="margin">
+              <wp:posOffset>5505570</wp:posOffset>
             </wp:positionH>
             <wp:positionV relativeFrom="paragraph">
-              <wp:posOffset>1271905</wp:posOffset>
+              <wp:posOffset>28875</wp:posOffset>
+            </wp:positionV>
+            <wp:extent cx="947420" cy="2009775"/>
+            <wp:effectExtent l="0" t="0" r="5080" b="9525"/>
+            <wp:wrapTight wrapText="bothSides">
+              <wp:wrapPolygon edited="0">
+                <wp:start x="0" y="0"/>
+                <wp:lineTo x="0" y="21498"/>
+                <wp:lineTo x="21282" y="21498"/>
+                <wp:lineTo x="21282" y="0"/>
+                <wp:lineTo x="0" y="0"/>
+              </wp:wrapPolygon>
+            </wp:wrapTight>
+            <wp:docPr id="18" name="Picture 18"/>
+            <wp:cNvGraphicFramePr>
+              <a:graphicFrameLocks xmlns:a="http://schemas.openxmlformats.org/drawingml/2006/main" noChangeAspect="1"/>
+            </wp:cNvGraphicFramePr>
+            <a:graphic xmlns:a="http://schemas.openxmlformats.org/drawingml/2006/main">
+              <a:graphicData uri="http://schemas.openxmlformats.org/drawingml/2006/picture">
+                <pic:pic xmlns:pic="http://schemas.openxmlformats.org/drawingml/2006/picture">
+                  <pic:nvPicPr>
+                    <pic:cNvPr id="18" name="Picture 18"/>
+                    <pic:cNvPicPr/>
+                  </pic:nvPicPr>
+                  <pic:blipFill>
+                    <a:blip r:embed="rId23" cstate="print">
+                      <a:extLst>
+                        <a:ext uri="{28A0092B-C50C-407E-A947-70E740481C1C}">
+                          <a14:useLocalDpi xmlns:a14="http://schemas.microsoft.com/office/drawing/2010/main" val="0"/>
+                        </a:ext>
+                      </a:extLst>
+                    </a:blip>
+                    <a:stretch>
+                      <a:fillRect/>
+                    </a:stretch>
+                  </pic:blipFill>
+                  <pic:spPr>
+                    <a:xfrm>
+                      <a:off x="0" y="0"/>
+                      <a:ext cx="947420" cy="2009775"/>
+                    </a:xfrm>
+                    <a:prstGeom prst="rect">
+                      <a:avLst/>
+                    </a:prstGeom>
+                  </pic:spPr>
+                </pic:pic>
+              </a:graphicData>
+            </a:graphic>
+            <wp14:sizeRelH relativeFrom="page">
+              <wp14:pctWidth>0</wp14:pctWidth>
+            </wp14:sizeRelH>
+            <wp14:sizeRelV relativeFrom="page">
+              <wp14:pctHeight>0</wp14:pctHeight>
+            </wp14:sizeRelV>
+          </wp:anchor>
+        </w:drawing>
+      </w:r>
+      <w:r>
+        <w:rPr>
+          <w:b/>
+          <w:bCs/>
+          <w:sz w:val="28"/>
+          <w:szCs w:val="28"/>
+        </w:rPr>
+        <w:t>The theme inside the app should be the same as this one!</w:t>
+      </w:r>
+      <w:r>
+        <w:rPr>
+          <w:b/>
+          <w:bCs/>
+          <w:sz w:val="28"/>
+          <w:szCs w:val="28"/>
+        </w:rPr>
+        <w:t xml:space="preserve"> Background colour could carry on through this startup screen. White font would look better for the text</w:t>
+      </w:r>
+    </w:p>
+    <w:bookmarkEnd w:id="16"/>
+    <w:bookmarkEnd w:id="17"/>
+    <w:p>
+      <w:pPr>
+        <w:rPr>
+          <w:b/>
+          <w:bCs/>
+          <w:sz w:val="28"/>
+          <w:szCs w:val="28"/>
+        </w:rPr>
+      </w:pPr>
+    </w:p>
+    <w:p>
+      <w:pPr>
+        <w:rPr>
+          <w:b/>
+          <w:bCs/>
+          <w:sz w:val="28"/>
+          <w:szCs w:val="28"/>
+        </w:rPr>
+      </w:pPr>
+    </w:p>
+    <w:p>
+      <w:pPr>
+        <w:pStyle w:val="Heading1"/>
+        <w:rPr>
+          <w:u w:val="single"/>
+        </w:rPr>
+      </w:pPr>
+      <w:r>
+        <w:rPr>
+          <w:u w:val="single"/>
+        </w:rPr>
+        <w:lastRenderedPageBreak/>
+        <w:t>Extra comments</w:t>
+      </w:r>
+    </w:p>
+    <w:p/>
+    <w:p>
+      <w:pPr>
+        <w:rPr>
+          <w:b/>
+          <w:bCs/>
+          <w:sz w:val="28"/>
+          <w:szCs w:val="28"/>
+        </w:rPr>
+      </w:pPr>
+      <w:r>
+        <w:rPr>
+          <w:b/>
+          <w:bCs/>
+          <w:sz w:val="28"/>
+          <w:szCs w:val="28"/>
+        </w:rPr>
+        <w:t xml:space="preserve">1) </w:t>
+      </w:r>
+      <w:r>
+        <w:rPr>
+          <w:b/>
+          <w:bCs/>
+          <w:sz w:val="28"/>
+          <w:szCs w:val="28"/>
+        </w:rPr>
+        <w:t>Turning the phone landscape makes the birthday plan screen look awful and becomes unusable. Consider locking the screen to portrait only</w:t>
+      </w:r>
+    </w:p>
+    <w:p>
+      <w:pPr>
+        <w:rPr>
+          <w:b/>
+          <w:bCs/>
+          <w:sz w:val="28"/>
+          <w:szCs w:val="28"/>
+        </w:rPr>
+      </w:pPr>
+    </w:p>
+    <w:p>
+      <w:pPr>
+        <w:rPr>
+          <w:b/>
+          <w:bCs/>
+          <w:sz w:val="28"/>
+          <w:szCs w:val="28"/>
+        </w:rPr>
+      </w:pPr>
+      <w:r>
+        <w:rPr>
+          <w:noProof/>
+        </w:rPr>
+        <w:drawing>
+          <wp:anchor distT="0" distB="0" distL="114300" distR="114300" simplePos="0" relativeHeight="251675648" behindDoc="1" locked="0" layoutInCell="1" allowOverlap="1" wp14:anchorId="4AC3FEF8" wp14:editId="20B4023F">
+            <wp:simplePos x="0" y="0"/>
+            <wp:positionH relativeFrom="margin">
+              <wp:posOffset>2337028</wp:posOffset>
+            </wp:positionH>
+            <wp:positionV relativeFrom="paragraph">
+              <wp:posOffset>5009</wp:posOffset>
             </wp:positionV>
             <wp:extent cx="3929380" cy="1955800"/>
-            <wp:effectExtent l="0" t="0" r="0" b="0"/>
+            <wp:effectExtent l="0" t="0" r="0" b="6350"/>
             <wp:wrapTight wrapText="bothSides">
               <wp:wrapPolygon edited="0">
                 <wp:start x="0" y="0"/>
                 <wp:lineTo x="0" y="21460"/>
-                <wp:lineTo x="21502" y="21460"/>
-                <wp:lineTo x="21502" y="0"/>
+                <wp:lineTo x="21467" y="21460"/>
+                <wp:lineTo x="21467" y="0"/>
                 <wp:lineTo x="0" y="0"/>
               </wp:wrapPolygon>
             </wp:wrapTight>
@@ -2997,7 +3364,7 @@
                     <pic:cNvPicPr/>
                   </pic:nvPicPr>
                   <pic:blipFill>
-                    <a:blip r:embed="rId23" cstate="print">
+                    <a:blip r:embed="rId24" cstate="print">
                       <a:extLst>
                         <a:ext uri="{28A0092B-C50C-407E-A947-70E740481C1C}">
                           <a14:useLocalDpi xmlns:a14="http://schemas.microsoft.com/office/drawing/2010/main" val="0"/>
@@ -3029,18 +3396,311 @@
           </wp:anchor>
         </w:drawing>
       </w:r>
-      <w:r>
-        <w:rPr>
+    </w:p>
+    <w:p>
+      <w:pPr>
+        <w:rPr>
+          <w:b/>
+          <w:bCs/>
+          <w:sz w:val="28"/>
+          <w:szCs w:val="28"/>
+        </w:rPr>
+      </w:pPr>
+    </w:p>
+    <w:p>
+      <w:pPr>
+        <w:rPr>
+          <w:b/>
+          <w:bCs/>
+          <w:sz w:val="28"/>
+          <w:szCs w:val="28"/>
+        </w:rPr>
+      </w:pPr>
+    </w:p>
+    <w:p>
+      <w:pPr>
+        <w:rPr>
+          <w:b/>
+          <w:bCs/>
+          <w:sz w:val="28"/>
+          <w:szCs w:val="28"/>
+        </w:rPr>
+      </w:pPr>
+    </w:p>
+    <w:p>
+      <w:pPr>
+        <w:rPr>
+          <w:b/>
+          <w:bCs/>
+          <w:sz w:val="28"/>
+          <w:szCs w:val="28"/>
+        </w:rPr>
+      </w:pPr>
+    </w:p>
+    <w:p>
+      <w:pPr>
+        <w:rPr>
+          <w:b/>
+          <w:bCs/>
+          <w:sz w:val="28"/>
+          <w:szCs w:val="28"/>
+        </w:rPr>
+      </w:pPr>
+    </w:p>
+    <w:p>
+      <w:pPr>
+        <w:rPr>
+          <w:b/>
+          <w:bCs/>
+          <w:sz w:val="28"/>
+          <w:szCs w:val="28"/>
+        </w:rPr>
+      </w:pPr>
+    </w:p>
+    <w:p>
+      <w:pPr>
+        <w:rPr>
+          <w:b/>
+          <w:bCs/>
+          <w:sz w:val="28"/>
+          <w:szCs w:val="28"/>
+        </w:rPr>
+      </w:pPr>
+      <w:r>
+        <w:rPr>
+          <w:b/>
+          <w:bCs/>
+          <w:sz w:val="28"/>
+          <w:szCs w:val="28"/>
+        </w:rPr>
+        <w:t xml:space="preserve">2) </w:t>
+      </w:r>
+      <w:r>
+        <w:rPr>
+          <w:b/>
+          <w:bCs/>
+          <w:sz w:val="28"/>
+          <w:szCs w:val="28"/>
+        </w:rPr>
+        <w:t>None</w:t>
+      </w:r>
+    </w:p>
+    <w:p>
+      <w:pPr>
+        <w:rPr>
+          <w:b/>
+          <w:bCs/>
+          <w:sz w:val="28"/>
+          <w:szCs w:val="28"/>
+        </w:rPr>
+      </w:pPr>
+      <w:r>
+        <w:rPr>
+          <w:b/>
+          <w:bCs/>
+          <w:sz w:val="28"/>
+          <w:szCs w:val="28"/>
+        </w:rPr>
+        <w:t>3)</w:t>
+      </w:r>
+      <w:r>
+        <w:rPr>
+          <w:b/>
+          <w:bCs/>
+          <w:sz w:val="28"/>
+          <w:szCs w:val="28"/>
+        </w:rPr>
+        <w:t>No</w:t>
+      </w:r>
+    </w:p>
+    <w:p/>
+    <w:p/>
+    <w:p/>
+    <w:bookmarkEnd w:id="2"/>
+    <w:bookmarkEnd w:id="3"/>
+    <w:p>
+      <w:pPr>
+        <w:jc w:val="center"/>
+      </w:pPr>
+    </w:p>
+    <w:p>
+      <w:pPr>
+        <w:rPr>
+          <w:b/>
+          <w:bCs/>
+          <w:color w:val="auto"/>
+          <w:sz w:val="36"/>
+          <w:szCs w:val="36"/>
+          <w:u w:val="single"/>
+        </w:rPr>
+      </w:pPr>
+      <w:r>
+        <w:rPr>
+          <w:b/>
+          <w:bCs/>
           <w:noProof/>
-        </w:rPr>
+          <w:color w:val="auto"/>
+          <w:sz w:val="36"/>
+          <w:szCs w:val="36"/>
+          <w:u w:val="single"/>
+        </w:rPr>
+        <w:lastRenderedPageBreak/>
         <w:drawing>
-          <wp:anchor distT="0" distB="0" distL="114300" distR="114300" simplePos="0" relativeHeight="251658240" behindDoc="1" locked="0" layoutInCell="1" allowOverlap="1" wp14:anchorId="6026E467" wp14:editId="591D79F4">
+          <wp:anchor distT="0" distB="0" distL="114300" distR="114300" simplePos="0" relativeHeight="251679744" behindDoc="1" locked="0" layoutInCell="1" allowOverlap="1" wp14:anchorId="14DDCC2C" wp14:editId="353CE4CC">
             <wp:simplePos x="0" y="0"/>
             <wp:positionH relativeFrom="column">
-              <wp:posOffset>4148455</wp:posOffset>
+              <wp:posOffset>224287</wp:posOffset>
             </wp:positionH>
             <wp:positionV relativeFrom="paragraph">
-              <wp:posOffset>128336</wp:posOffset>
+              <wp:posOffset>2717273</wp:posOffset>
+            </wp:positionV>
+            <wp:extent cx="4650302" cy="3862382"/>
+            <wp:effectExtent l="0" t="0" r="0" b="0"/>
+            <wp:wrapTight wrapText="bothSides">
+              <wp:wrapPolygon edited="0">
+                <wp:start x="0" y="0"/>
+                <wp:lineTo x="0" y="21522"/>
+                <wp:lineTo x="21532" y="21522"/>
+                <wp:lineTo x="21532" y="0"/>
+                <wp:lineTo x="0" y="0"/>
+              </wp:wrapPolygon>
+            </wp:wrapTight>
+            <wp:docPr id="57" name="Picture 57" descr="Graphical user interface, application&#10;&#10;Description automatically generated"/>
+            <wp:cNvGraphicFramePr>
+              <a:graphicFrameLocks xmlns:a="http://schemas.openxmlformats.org/drawingml/2006/main" noChangeAspect="1"/>
+            </wp:cNvGraphicFramePr>
+            <a:graphic xmlns:a="http://schemas.openxmlformats.org/drawingml/2006/main">
+              <a:graphicData uri="http://schemas.openxmlformats.org/drawingml/2006/picture">
+                <pic:pic xmlns:pic="http://schemas.openxmlformats.org/drawingml/2006/picture">
+                  <pic:nvPicPr>
+                    <pic:cNvPr id="57" name="Picture 57" descr="Graphical user interface, application&#10;&#10;Description automatically generated"/>
+                    <pic:cNvPicPr/>
+                  </pic:nvPicPr>
+                  <pic:blipFill>
+                    <a:blip r:embed="rId25">
+                      <a:extLst>
+                        <a:ext uri="{28A0092B-C50C-407E-A947-70E740481C1C}">
+                          <a14:useLocalDpi xmlns:a14="http://schemas.microsoft.com/office/drawing/2010/main" val="0"/>
+                        </a:ext>
+                      </a:extLst>
+                    </a:blip>
+                    <a:stretch>
+                      <a:fillRect/>
+                    </a:stretch>
+                  </pic:blipFill>
+                  <pic:spPr>
+                    <a:xfrm>
+                      <a:off x="0" y="0"/>
+                      <a:ext cx="4650302" cy="3862382"/>
+                    </a:xfrm>
+                    <a:prstGeom prst="rect">
+                      <a:avLst/>
+                    </a:prstGeom>
+                  </pic:spPr>
+                </pic:pic>
+              </a:graphicData>
+            </a:graphic>
+            <wp14:sizeRelH relativeFrom="page">
+              <wp14:pctWidth>0</wp14:pctWidth>
+            </wp14:sizeRelH>
+            <wp14:sizeRelV relativeFrom="page">
+              <wp14:pctHeight>0</wp14:pctHeight>
+            </wp14:sizeRelV>
+          </wp:anchor>
+        </w:drawing>
+      </w:r>
+      <w:r>
+        <w:rPr>
+          <w:b/>
+          <w:bCs/>
+          <w:noProof/>
+          <w:color w:val="auto"/>
+          <w:sz w:val="36"/>
+          <w:szCs w:val="36"/>
+          <w:u w:val="single"/>
+        </w:rPr>
+        <w:drawing>
+          <wp:anchor distT="0" distB="0" distL="114300" distR="114300" simplePos="0" relativeHeight="251681792" behindDoc="1" locked="0" layoutInCell="1" allowOverlap="1" wp14:anchorId="7D329207" wp14:editId="44CB9629">
+            <wp:simplePos x="0" y="0"/>
+            <wp:positionH relativeFrom="column">
+              <wp:posOffset>1613140</wp:posOffset>
+            </wp:positionH>
+            <wp:positionV relativeFrom="paragraph">
+              <wp:posOffset>2734525</wp:posOffset>
+            </wp:positionV>
+            <wp:extent cx="4800600" cy="3187700"/>
+            <wp:effectExtent l="0" t="0" r="0" b="0"/>
+            <wp:wrapTight wrapText="bothSides">
+              <wp:wrapPolygon edited="0">
+                <wp:start x="0" y="0"/>
+                <wp:lineTo x="0" y="21514"/>
+                <wp:lineTo x="21543" y="21514"/>
+                <wp:lineTo x="21543" y="0"/>
+                <wp:lineTo x="0" y="0"/>
+              </wp:wrapPolygon>
+            </wp:wrapTight>
+            <wp:docPr id="74" name="Picture 74" descr="Chart&#10;&#10;Description automatically generated with medium confidence"/>
+            <wp:cNvGraphicFramePr>
+              <a:graphicFrameLocks xmlns:a="http://schemas.openxmlformats.org/drawingml/2006/main" noChangeAspect="1"/>
+            </wp:cNvGraphicFramePr>
+            <a:graphic xmlns:a="http://schemas.openxmlformats.org/drawingml/2006/main">
+              <a:graphicData uri="http://schemas.openxmlformats.org/drawingml/2006/picture">
+                <pic:pic xmlns:pic="http://schemas.openxmlformats.org/drawingml/2006/picture">
+                  <pic:nvPicPr>
+                    <pic:cNvPr id="74" name="Picture 74" descr="Chart&#10;&#10;Description automatically generated with medium confidence"/>
+                    <pic:cNvPicPr/>
+                  </pic:nvPicPr>
+                  <pic:blipFill>
+                    <a:blip r:embed="rId26">
+                      <a:extLst>
+                        <a:ext uri="{28A0092B-C50C-407E-A947-70E740481C1C}">
+                          <a14:useLocalDpi xmlns:a14="http://schemas.microsoft.com/office/drawing/2010/main" val="0"/>
+                        </a:ext>
+                      </a:extLst>
+                    </a:blip>
+                    <a:stretch>
+                      <a:fillRect/>
+                    </a:stretch>
+                  </pic:blipFill>
+                  <pic:spPr>
+                    <a:xfrm>
+                      <a:off x="0" y="0"/>
+                      <a:ext cx="4800600" cy="3187700"/>
+                    </a:xfrm>
+                    <a:prstGeom prst="rect">
+                      <a:avLst/>
+                    </a:prstGeom>
+                  </pic:spPr>
+                </pic:pic>
+              </a:graphicData>
+            </a:graphic>
+            <wp14:sizeRelH relativeFrom="page">
+              <wp14:pctWidth>0</wp14:pctWidth>
+            </wp14:sizeRelH>
+            <wp14:sizeRelV relativeFrom="page">
+              <wp14:pctHeight>0</wp14:pctHeight>
+            </wp14:sizeRelV>
+          </wp:anchor>
+        </w:drawing>
+      </w:r>
+      <w:r>
+        <w:rPr>
+          <w:b/>
+          <w:bCs/>
+          <w:noProof/>
+          <w:color w:val="auto"/>
+          <w:sz w:val="36"/>
+          <w:szCs w:val="36"/>
+          <w:u w:val="single"/>
+        </w:rPr>
+        <w:drawing>
+          <wp:anchor distT="0" distB="0" distL="114300" distR="114300" simplePos="0" relativeHeight="251658240" behindDoc="1" locked="0" layoutInCell="1" allowOverlap="1" wp14:anchorId="6026E467" wp14:editId="1FB4C619">
+            <wp:simplePos x="0" y="0"/>
+            <wp:positionH relativeFrom="column">
+              <wp:posOffset>2526629</wp:posOffset>
+            </wp:positionH>
+            <wp:positionV relativeFrom="paragraph">
+              <wp:posOffset>2612582</wp:posOffset>
             </wp:positionV>
             <wp:extent cx="2207172" cy="4516625"/>
             <wp:effectExtent l="0" t="0" r="3175" b="5080"/>
@@ -3065,7 +3725,7 @@
                     <pic:cNvPicPr/>
                   </pic:nvPicPr>
                   <pic:blipFill>
-                    <a:blip r:embed="rId24" cstate="print">
+                    <a:blip r:embed="rId27" cstate="print">
                       <a:extLst>
                         <a:ext uri="{28A0092B-C50C-407E-A947-70E740481C1C}">
                           <a14:useLocalDpi xmlns:a14="http://schemas.microsoft.com/office/drawing/2010/main" val="0"/>
@@ -3097,9 +3757,20 @@
           </wp:anchor>
         </w:drawing>
       </w:r>
+      <w:r>
+        <w:rPr>
+          <w:b/>
+          <w:bCs/>
+          <w:color w:val="auto"/>
+          <w:sz w:val="36"/>
+          <w:szCs w:val="36"/>
+          <w:u w:val="single"/>
+        </w:rPr>
+        <w:t>Postmortem</w:t>
+      </w:r>
     </w:p>
     <w:sectPr>
-      <w:footerReference w:type="default" r:id="rId25"/>
+      <w:footerReference w:type="default" r:id="rId28"/>
       <w:pgSz w:w="11907" w:h="16839" w:code="9"/>
       <w:pgMar w:top="1080" w:right="864" w:bottom="1584" w:left="864" w:header="720" w:footer="720" w:gutter="0"/>
       <w:cols w:space="720"/>
@@ -4289,6 +4960,7 @@
     <w:lsdException w:name="HTML Sample" w:semiHidden="1" w:unhideWhenUsed="1"/>
     <w:lsdException w:name="HTML Typewriter" w:semiHidden="1" w:unhideWhenUsed="1"/>
     <w:lsdException w:name="HTML Variable" w:semiHidden="1" w:unhideWhenUsed="1"/>
+    <w:lsdException w:name="Normal Table" w:semiHidden="1" w:unhideWhenUsed="1"/>
     <w:lsdException w:name="annotation subject" w:semiHidden="1" w:unhideWhenUsed="1"/>
     <w:lsdException w:name="No List" w:semiHidden="1" w:unhideWhenUsed="1"/>
     <w:lsdException w:name="Outline List 1" w:semiHidden="1" w:unhideWhenUsed="1"/>
@@ -4334,9 +5006,11 @@
     <w:lsdException w:name="Table Subtle 1" w:semiHidden="1" w:unhideWhenUsed="1"/>
     <w:lsdException w:name="Table Subtle 2" w:semiHidden="1" w:unhideWhenUsed="1"/>
     <w:lsdException w:name="Table Web 1" w:semiHidden="1" w:unhideWhenUsed="1"/>
+    <w:lsdException w:name="Table Web 2" w:semiHidden="1" w:unhideWhenUsed="1"/>
     <w:lsdException w:name="Table Web 3" w:semiHidden="1" w:unhideWhenUsed="1"/>
     <w:lsdException w:name="Balloon Text" w:semiHidden="1" w:unhideWhenUsed="1"/>
     <w:lsdException w:name="Table Grid" w:uiPriority="39"/>
+    <w:lsdException w:name="Table Theme" w:semiHidden="1" w:unhideWhenUsed="1"/>
     <w:lsdException w:name="Placeholder Text" w:semiHidden="1"/>
     <w:lsdException w:name="No Spacing" w:semiHidden="1" w:uiPriority="1" w:unhideWhenUsed="1" w:qFormat="1"/>
     <w:lsdException w:name="Light Shading" w:uiPriority="60"/>
@@ -4727,6 +5401,7 @@
   <w:style w:type="character" w:default="1" w:styleId="DefaultParagraphFont">
     <w:name w:val="Default Paragraph Font"/>
     <w:uiPriority w:val="1"/>
+    <w:semiHidden/>
     <w:unhideWhenUsed/>
   </w:style>
   <w:style w:type="table" w:default="1" w:styleId="TableNormal">

</xml_diff>